<commit_message>
Better docs. Code cleanup.
</commit_message>
<xml_diff>
--- a/dokument/Hemligt_dokument2.docx
+++ b/dokument/Hemligt_dokument2.docx
@@ -1,10 +1,10 @@
 
 <file path=word/document.xml><?xml version="1.0" encoding="utf-8"?>
-<w:document xmlns:wpc="http://schemas.microsoft.com/office/word/2010/wordprocessingCanvas" xmlns:mc="http://schemas.openxmlformats.org/markup-compatibility/2006" xmlns:o="urn:schemas-microsoft-com:office:office" xmlns:r="http://schemas.openxmlformats.org/officeDocument/2006/relationships" xmlns:m="http://schemas.openxmlformats.org/officeDocument/2006/math" xmlns:v="urn:schemas-microsoft-com:vml" xmlns:wp14="http://schemas.microsoft.com/office/word/2010/wordprocessingDrawing" xmlns:wp="http://schemas.openxmlformats.org/drawingml/2006/wordprocessingDrawing" xmlns:w10="urn:schemas-microsoft-com:office:word" xmlns:w="http://schemas.openxmlformats.org/wordprocessingml/2006/main" xmlns:w14="http://schemas.microsoft.com/office/word/2010/wordml" xmlns:wpg="http://schemas.microsoft.com/office/word/2010/wordprocessingGroup" xmlns:wpi="http://schemas.microsoft.com/office/word/2010/wordprocessingInk" xmlns:wne="http://schemas.microsoft.com/office/word/2006/wordml" xmlns:wps="http://schemas.microsoft.com/office/word/2010/wordprocessingShape" mc:Ignorable="w14 wp14">
+<w:document xmlns:wpc="http://schemas.microsoft.com/office/word/2010/wordprocessingCanvas" xmlns:mo="http://schemas.microsoft.com/office/mac/office/2008/main" xmlns:mc="http://schemas.openxmlformats.org/markup-compatibility/2006" xmlns:mv="urn:schemas-microsoft-com:mac:vml" xmlns:o="urn:schemas-microsoft-com:office:office" xmlns:r="http://schemas.openxmlformats.org/officeDocument/2006/relationships" xmlns:m="http://schemas.openxmlformats.org/officeDocument/2006/math" xmlns:v="urn:schemas-microsoft-com:vml" xmlns:wp14="http://schemas.microsoft.com/office/word/2010/wordprocessingDrawing" xmlns:wp="http://schemas.openxmlformats.org/drawingml/2006/wordprocessingDrawing" xmlns:w10="urn:schemas-microsoft-com:office:word" xmlns:w="http://schemas.openxmlformats.org/wordprocessingml/2006/main" xmlns:w14="http://schemas.microsoft.com/office/word/2010/wordml" xmlns:wpg="http://schemas.microsoft.com/office/word/2010/wordprocessingGroup" xmlns:wpi="http://schemas.microsoft.com/office/word/2010/wordprocessingInk" xmlns:wne="http://schemas.microsoft.com/office/word/2006/wordml" xmlns:wps="http://schemas.microsoft.com/office/word/2010/wordprocessingShape" mc:Ignorable="w14 wp14">
   <w:body>
     <w:p>
       <w:pPr>
-        <w:pStyle w:val="Rubrik1"/>
+        <w:pStyle w:val="Heading1"/>
       </w:pPr>
       <w:r>
         <w:t>Hemligt dokument</w:t>
@@ -18,7 +18,7 @@
     <w:p/>
     <w:p>
       <w:pPr>
-        <w:pStyle w:val="Rubrik2"/>
+        <w:pStyle w:val="Heading2"/>
       </w:pPr>
       <w:r>
         <w:t>Personalia</w:t>
@@ -43,7 +43,7 @@
     <w:p/>
     <w:p>
       <w:pPr>
-        <w:pStyle w:val="Rubrik2"/>
+        <w:pStyle w:val="Heading2"/>
       </w:pPr>
       <w:r>
         <w:t>Brottmål</w:t>
@@ -65,7 +65,7 @@
     <w:p/>
     <w:p>
       <w:pPr>
-        <w:pStyle w:val="Rubrik2"/>
+        <w:pStyle w:val="Heading2"/>
       </w:pPr>
       <w:r>
         <w:t>Ekonomi</w:t>
@@ -75,49 +75,50 @@
       <w:r>
         <w:t xml:space="preserve">Årsinkomst 2013: </w:t>
       </w:r>
-      <w:proofErr w:type="gramStart"/>
-      <w:r>
-        <w:t>0:-</w:t>
-      </w:r>
-      <w:proofErr w:type="gramEnd"/>
-    </w:p>
-    <w:p>
-      <w:r>
-        <w:t>2011 tjänade personen 537019 kr</w:t>
-      </w:r>
-    </w:p>
-    <w:p>
-      <w:r>
-        <w:t>Inga skulder</w:t>
-      </w:r>
-    </w:p>
-    <w:p>
-      <w:r>
-        <w:t>Kronofogden:</w:t>
-      </w:r>
-      <w:r>
-        <w:t xml:space="preserve"> inga anmärkningar</w:t>
-      </w:r>
-    </w:p>
-    <w:p>
-      <w:pPr>
-        <w:pStyle w:val="Rubrik2"/>
-      </w:pPr>
-    </w:p>
-    <w:p>
-      <w:pPr>
-        <w:pStyle w:val="Rubrik2"/>
-      </w:pPr>
-      <w:r>
-        <w:t>Övrigt</w:t>
-      </w:r>
-    </w:p>
-    <w:p>
-      <w:r>
-        <w:t>En text om att personen är skuldfri men har dålig privatekonomi.</w:t>
+      <w:r>
+        <w:t>45 000</w:t>
       </w:r>
       <w:bookmarkStart w:id="0" w:name="_GoBack"/>
       <w:bookmarkEnd w:id="0"/>
+      <w:r>
+        <w:t>:-</w:t>
+      </w:r>
+    </w:p>
+    <w:p>
+      <w:r>
+        <w:t>2011 tjänade personen 537019 kr</w:t>
+      </w:r>
+    </w:p>
+    <w:p>
+      <w:r>
+        <w:t>Inga skulder</w:t>
+      </w:r>
+    </w:p>
+    <w:p>
+      <w:r>
+        <w:t>Kronofogden:</w:t>
+      </w:r>
+      <w:r>
+        <w:t xml:space="preserve"> inga anmärkningar</w:t>
+      </w:r>
+    </w:p>
+    <w:p>
+      <w:pPr>
+        <w:pStyle w:val="Heading2"/>
+      </w:pPr>
+    </w:p>
+    <w:p>
+      <w:pPr>
+        <w:pStyle w:val="Heading2"/>
+      </w:pPr>
+      <w:r>
+        <w:t>Övrigt</w:t>
+      </w:r>
+    </w:p>
+    <w:p>
+      <w:r>
+        <w:t>En text om att personen är skuldfri men har dålig privatekonomi.</w:t>
+      </w:r>
     </w:p>
     <w:sectPr>
       <w:pgSz w:w="11906" w:h="16838"/>
@@ -146,7 +147,7 @@
       </w:pPr>
     </w:pPrDefault>
   </w:docDefaults>
-  <w:latentStyles w:defLockedState="0" w:defUIPriority="99" w:defSemiHidden="1" w:defUnhideWhenUsed="1" w:defQFormat="0" w:count="267">
+  <w:latentStyles w:defLockedState="0" w:defUIPriority="99" w:defSemiHidden="1" w:defUnhideWhenUsed="1" w:defQFormat="0" w:count="276">
     <w:lsdException w:name="Normal" w:semiHidden="0" w:uiPriority="0" w:unhideWhenUsed="0" w:qFormat="1"/>
     <w:lsdException w:name="heading 1" w:semiHidden="0" w:uiPriority="9" w:unhideWhenUsed="0" w:qFormat="1"/>
     <w:lsdException w:name="heading 2" w:uiPriority="9" w:qFormat="1"/>
@@ -289,11 +290,11 @@
     <w:name w:val="Normal"/>
     <w:qFormat/>
   </w:style>
-  <w:style w:type="paragraph" w:styleId="Rubrik1">
+  <w:style w:type="paragraph" w:styleId="Heading1">
     <w:name w:val="heading 1"/>
     <w:basedOn w:val="Normal"/>
     <w:next w:val="Normal"/>
-    <w:link w:val="Rubrik1Char"/>
+    <w:link w:val="Heading1Char"/>
     <w:uiPriority w:val="9"/>
     <w:qFormat/>
     <w:rsid w:val="00AB42E3"/>
@@ -312,11 +313,11 @@
       <w:szCs w:val="28"/>
     </w:rPr>
   </w:style>
-  <w:style w:type="paragraph" w:styleId="Rubrik2">
+  <w:style w:type="paragraph" w:styleId="Heading2">
     <w:name w:val="heading 2"/>
     <w:basedOn w:val="Normal"/>
     <w:next w:val="Normal"/>
-    <w:link w:val="Rubrik2Char"/>
+    <w:link w:val="Heading2Char"/>
     <w:uiPriority w:val="9"/>
     <w:unhideWhenUsed/>
     <w:qFormat/>
@@ -336,13 +337,13 @@
       <w:szCs w:val="26"/>
     </w:rPr>
   </w:style>
-  <w:style w:type="character" w:default="1" w:styleId="Standardstycketeckensnitt">
+  <w:style w:type="character" w:default="1" w:styleId="DefaultParagraphFont">
     <w:name w:val="Default Paragraph Font"/>
     <w:uiPriority w:val="1"/>
     <w:semiHidden/>
     <w:unhideWhenUsed/>
   </w:style>
-  <w:style w:type="table" w:default="1" w:styleId="Normaltabell">
+  <w:style w:type="table" w:default="1" w:styleId="TableNormal">
     <w:name w:val="Normal Table"/>
     <w:uiPriority w:val="99"/>
     <w:semiHidden/>
@@ -357,16 +358,16 @@
       </w:tblCellMar>
     </w:tblPr>
   </w:style>
-  <w:style w:type="numbering" w:default="1" w:styleId="Ingenlista">
+  <w:style w:type="numbering" w:default="1" w:styleId="NoList">
     <w:name w:val="No List"/>
     <w:uiPriority w:val="99"/>
     <w:semiHidden/>
     <w:unhideWhenUsed/>
   </w:style>
-  <w:style w:type="character" w:customStyle="1" w:styleId="Rubrik1Char">
-    <w:name w:val="Rubrik 1 Char"/>
-    <w:basedOn w:val="Standardstycketeckensnitt"/>
-    <w:link w:val="Rubrik1"/>
+  <w:style w:type="character" w:customStyle="1" w:styleId="Heading1Char">
+    <w:name w:val="Heading 1 Char"/>
+    <w:basedOn w:val="DefaultParagraphFont"/>
+    <w:link w:val="Heading1"/>
     <w:uiPriority w:val="9"/>
     <w:rsid w:val="00AB42E3"/>
     <w:rPr>
@@ -378,10 +379,10 @@
       <w:szCs w:val="28"/>
     </w:rPr>
   </w:style>
-  <w:style w:type="character" w:customStyle="1" w:styleId="Rubrik2Char">
-    <w:name w:val="Rubrik 2 Char"/>
-    <w:basedOn w:val="Standardstycketeckensnitt"/>
-    <w:link w:val="Rubrik2"/>
+  <w:style w:type="character" w:customStyle="1" w:styleId="Heading2Char">
+    <w:name w:val="Heading 2 Char"/>
+    <w:basedOn w:val="DefaultParagraphFont"/>
+    <w:link w:val="Heading2"/>
     <w:uiPriority w:val="9"/>
     <w:rsid w:val="00AB42E3"/>
     <w:rPr>
@@ -397,7 +398,7 @@
 </file>
 
 <file path=word/stylesWithEffects.xml><?xml version="1.0" encoding="utf-8"?>
-<w:styles xmlns:wpc="http://schemas.microsoft.com/office/word/2010/wordprocessingCanvas" xmlns:mc="http://schemas.openxmlformats.org/markup-compatibility/2006" xmlns:o="urn:schemas-microsoft-com:office:office" xmlns:r="http://schemas.openxmlformats.org/officeDocument/2006/relationships" xmlns:m="http://schemas.openxmlformats.org/officeDocument/2006/math" xmlns:v="urn:schemas-microsoft-com:vml" xmlns:wp14="http://schemas.microsoft.com/office/word/2010/wordprocessingDrawing" xmlns:wp="http://schemas.openxmlformats.org/drawingml/2006/wordprocessingDrawing" xmlns:w10="urn:schemas-microsoft-com:office:word" xmlns:w="http://schemas.openxmlformats.org/wordprocessingml/2006/main" xmlns:w14="http://schemas.microsoft.com/office/word/2010/wordml" xmlns:wpg="http://schemas.microsoft.com/office/word/2010/wordprocessingGroup" xmlns:wpi="http://schemas.microsoft.com/office/word/2010/wordprocessingInk" xmlns:wne="http://schemas.microsoft.com/office/word/2006/wordml" xmlns:wps="http://schemas.microsoft.com/office/word/2010/wordprocessingShape" mc:Ignorable="w14 wp14">
+<w:styles xmlns:wpc="http://schemas.microsoft.com/office/word/2010/wordprocessingCanvas" xmlns:mo="http://schemas.microsoft.com/office/mac/office/2008/main" xmlns:mc="http://schemas.openxmlformats.org/markup-compatibility/2006" xmlns:mv="urn:schemas-microsoft-com:mac:vml" xmlns:o="urn:schemas-microsoft-com:office:office" xmlns:r="http://schemas.openxmlformats.org/officeDocument/2006/relationships" xmlns:m="http://schemas.openxmlformats.org/officeDocument/2006/math" xmlns:v="urn:schemas-microsoft-com:vml" xmlns:wp14="http://schemas.microsoft.com/office/word/2010/wordprocessingDrawing" xmlns:wp="http://schemas.openxmlformats.org/drawingml/2006/wordprocessingDrawing" xmlns:w10="urn:schemas-microsoft-com:office:word" xmlns:w="http://schemas.openxmlformats.org/wordprocessingml/2006/main" xmlns:w14="http://schemas.microsoft.com/office/word/2010/wordml" xmlns:wpg="http://schemas.microsoft.com/office/word/2010/wordprocessingGroup" xmlns:wpi="http://schemas.microsoft.com/office/word/2010/wordprocessingInk" xmlns:wne="http://schemas.microsoft.com/office/word/2006/wordml" xmlns:wps="http://schemas.microsoft.com/office/word/2010/wordprocessingShape" mc:Ignorable="w14 wp14">
   <w:docDefaults>
     <w:rPrDefault>
       <w:rPr>
@@ -413,7 +414,7 @@
       </w:pPr>
     </w:pPrDefault>
   </w:docDefaults>
-  <w:latentStyles w:defLockedState="0" w:defUIPriority="99" w:defSemiHidden="1" w:defUnhideWhenUsed="1" w:defQFormat="0" w:count="267">
+  <w:latentStyles w:defLockedState="0" w:defUIPriority="99" w:defSemiHidden="1" w:defUnhideWhenUsed="1" w:defQFormat="0" w:count="276">
     <w:lsdException w:name="Normal" w:semiHidden="0" w:uiPriority="0" w:unhideWhenUsed="0" w:qFormat="1"/>
     <w:lsdException w:name="heading 1" w:semiHidden="0" w:uiPriority="9" w:unhideWhenUsed="0" w:qFormat="1"/>
     <w:lsdException w:name="heading 2" w:uiPriority="9" w:qFormat="1"/>
@@ -556,11 +557,11 @@
     <w:name w:val="Normal"/>
     <w:qFormat/>
   </w:style>
-  <w:style w:type="paragraph" w:styleId="Rubrik1">
+  <w:style w:type="paragraph" w:styleId="Heading1">
     <w:name w:val="heading 1"/>
     <w:basedOn w:val="Normal"/>
     <w:next w:val="Normal"/>
-    <w:link w:val="Rubrik1Char"/>
+    <w:link w:val="Heading1Char"/>
     <w:uiPriority w:val="9"/>
     <w:qFormat/>
     <w:rsid w:val="00AB42E3"/>
@@ -579,11 +580,11 @@
       <w:szCs w:val="28"/>
     </w:rPr>
   </w:style>
-  <w:style w:type="paragraph" w:styleId="Rubrik2">
+  <w:style w:type="paragraph" w:styleId="Heading2">
     <w:name w:val="heading 2"/>
     <w:basedOn w:val="Normal"/>
     <w:next w:val="Normal"/>
-    <w:link w:val="Rubrik2Char"/>
+    <w:link w:val="Heading2Char"/>
     <w:uiPriority w:val="9"/>
     <w:unhideWhenUsed/>
     <w:qFormat/>
@@ -603,13 +604,13 @@
       <w:szCs w:val="26"/>
     </w:rPr>
   </w:style>
-  <w:style w:type="character" w:default="1" w:styleId="Standardstycketeckensnitt">
+  <w:style w:type="character" w:default="1" w:styleId="DefaultParagraphFont">
     <w:name w:val="Default Paragraph Font"/>
     <w:uiPriority w:val="1"/>
     <w:semiHidden/>
     <w:unhideWhenUsed/>
   </w:style>
-  <w:style w:type="table" w:default="1" w:styleId="Normaltabell">
+  <w:style w:type="table" w:default="1" w:styleId="TableNormal">
     <w:name w:val="Normal Table"/>
     <w:uiPriority w:val="99"/>
     <w:semiHidden/>
@@ -624,16 +625,16 @@
       </w:tblCellMar>
     </w:tblPr>
   </w:style>
-  <w:style w:type="numbering" w:default="1" w:styleId="Ingenlista">
+  <w:style w:type="numbering" w:default="1" w:styleId="NoList">
     <w:name w:val="No List"/>
     <w:uiPriority w:val="99"/>
     <w:semiHidden/>
     <w:unhideWhenUsed/>
   </w:style>
-  <w:style w:type="character" w:customStyle="1" w:styleId="Rubrik1Char">
-    <w:name w:val="Rubrik 1 Char"/>
-    <w:basedOn w:val="Standardstycketeckensnitt"/>
-    <w:link w:val="Rubrik1"/>
+  <w:style w:type="character" w:customStyle="1" w:styleId="Heading1Char">
+    <w:name w:val="Heading 1 Char"/>
+    <w:basedOn w:val="DefaultParagraphFont"/>
+    <w:link w:val="Heading1"/>
     <w:uiPriority w:val="9"/>
     <w:rsid w:val="00AB42E3"/>
     <w:rPr>
@@ -645,10 +646,10 @@
       <w:szCs w:val="28"/>
     </w:rPr>
   </w:style>
-  <w:style w:type="character" w:customStyle="1" w:styleId="Rubrik2Char">
-    <w:name w:val="Rubrik 2 Char"/>
-    <w:basedOn w:val="Standardstycketeckensnitt"/>
-    <w:link w:val="Rubrik2"/>
+  <w:style w:type="character" w:customStyle="1" w:styleId="Heading2Char">
+    <w:name w:val="Heading 2 Char"/>
+    <w:basedOn w:val="DefaultParagraphFont"/>
+    <w:link w:val="Heading2"/>
     <w:uiPriority w:val="9"/>
     <w:rsid w:val="00AB42E3"/>
     <w:rPr>

</xml_diff>